<commit_message>
Document format updates Calls instead of jump-ifs
</commit_message>
<xml_diff>
--- a/Documentation/LEonard Getting Started.docx
+++ b/Documentation/LEonard Getting Started.docx
@@ -236,30 +236,17 @@
         </w:rPr>
       </w:pPr>
     </w:p>
-    <w:p>
-      <w:r>
-        <w:t>Lecky Engineering, LLC</w:t>
-      </w:r>
-    </w:p>
-    <w:p>
-      <w:r>
-        <w:t>Software Rev 2022.11.</w:t>
-      </w:r>
-      <w:r>
-        <w:t>14</w:t>
-      </w:r>
-    </w:p>
     <w:p/>
-    <w:p>
-      <w:r>
-        <w:t xml:space="preserve">November </w:t>
-      </w:r>
-      <w:r>
-        <w:t>14</w:t>
-      </w:r>
-      <w:r>
-        <w:t>, 2022</w:t>
-      </w:r>
+    <w:p/>
+    <w:p/>
+    <w:p/>
+    <w:p/>
+    <w:p>
+      <w:r>
+        <w:t>Software Version 22.11.1.0</w:t>
+      </w:r>
+    </w:p>
+    <w:p>
       <w:r>
         <w:br w:type="page"/>
       </w:r>
@@ -267,13 +254,87 @@
     <w:p>
       <w:pPr>
         <w:rPr>
-          <w:sz w:val="40"/>
-          <w:szCs w:val="40"/>
+          <w:b/>
+          <w:bCs/>
         </w:rPr>
       </w:pPr>
       <w:r>
+        <w:rPr>
+          <w:b/>
+          <w:bCs/>
+        </w:rPr>
         <w:lastRenderedPageBreak/>
+        <w:t>LEonard Software by Lecky Engineering, LLC</w:t>
+      </w:r>
+    </w:p>
+    <w:p>
+      <w:pPr>
+        <w:rPr>
+          <w:b/>
+          <w:bCs/>
+        </w:rPr>
+      </w:pPr>
+    </w:p>
+    <w:p>
+      <w:pPr>
+        <w:rPr>
+          <w:b/>
+          <w:bCs/>
+        </w:rPr>
+      </w:pPr>
+      <w:r>
+        <w:rPr>
+          <w:b/>
+          <w:bCs/>
+        </w:rPr>
+        <w:t>Document Release Information</w:t>
+      </w:r>
+    </w:p>
+    <w:p>
+      <w:r>
+        <w:t xml:space="preserve">November 14, </w:t>
+      </w:r>
+      <w:proofErr w:type="gramStart"/>
+      <w:r>
+        <w:t>2022</w:t>
+      </w:r>
+      <w:proofErr w:type="gramEnd"/>
+      <w:r>
+        <w:tab/>
+      </w:r>
+      <w:r>
+        <w:tab/>
+        <w:t>Initial Releas</w:t>
+      </w:r>
+      <w:r>
+        <w:t>e</w:t>
+      </w:r>
+    </w:p>
+    <w:p/>
+    <w:p>
+      <w:r>
         <w:br w:type="page"/>
+      </w:r>
+    </w:p>
+    <w:p>
+      <w:pPr>
+        <w:jc w:val="center"/>
+        <w:rPr>
+          <w:b/>
+          <w:bCs/>
+          <w:sz w:val="28"/>
+          <w:szCs w:val="28"/>
+        </w:rPr>
+      </w:pPr>
+      <w:r>
+        <w:rPr>
+          <w:b/>
+          <w:bCs/>
+          <w:sz w:val="28"/>
+          <w:szCs w:val="28"/>
+        </w:rPr>
+        <w:lastRenderedPageBreak/>
+        <w:t>CONTENTS</w:t>
       </w:r>
     </w:p>
     <w:sdt>
@@ -286,7 +347,7 @@
           <w:sz w:val="22"/>
           <w:szCs w:val="22"/>
         </w:rPr>
-        <w:id w:val="714625622"/>
+        <w:id w:val="-189301245"/>
         <w:docPartObj>
           <w:docPartGallery w:val="Table of Contents"/>
           <w:docPartUnique/>
@@ -863,32 +924,20 @@
       </w:sdtContent>
     </w:sdt>
     <w:p>
-      <w:pPr>
-        <w:rPr>
-          <w:sz w:val="40"/>
-          <w:szCs w:val="40"/>
-        </w:rPr>
-      </w:pPr>
-    </w:p>
-    <w:p/>
+      <w:r>
+        <w:br w:type="page"/>
+      </w:r>
+    </w:p>
     <w:p>
       <w:pPr>
         <w:pStyle w:val="Heading1"/>
       </w:pPr>
       <w:bookmarkStart w:id="2" w:name="_67zn10zgwy7z" w:colFirst="0" w:colLast="0"/>
-      <w:bookmarkEnd w:id="2"/>
-    </w:p>
-    <w:p>
-      <w:pPr>
-        <w:pStyle w:val="Heading1"/>
-      </w:pPr>
       <w:bookmarkStart w:id="3" w:name="_ivptospqmot6" w:colFirst="0" w:colLast="0"/>
-      <w:bookmarkEnd w:id="3"/>
-      <w:r>
-        <w:br w:type="page"/>
-      </w:r>
       <w:bookmarkStart w:id="4" w:name="_Toc118731254"/>
       <w:bookmarkStart w:id="5" w:name="_Toc119067249"/>
+      <w:bookmarkEnd w:id="2"/>
+      <w:bookmarkEnd w:id="3"/>
       <w:r>
         <w:lastRenderedPageBreak/>
         <w:t>Overview</w:t>
@@ -908,94 +957,94 @@
       <w:pPr>
         <w:pStyle w:val="Heading1"/>
       </w:pPr>
-      <w:bookmarkStart w:id="6" w:name="_Toc118731255"/>
-      <w:bookmarkStart w:id="7" w:name="_Toc119067250"/>
+      <w:bookmarkStart w:id="6" w:name="_Toc119067250"/>
+      <w:bookmarkStart w:id="7" w:name="_Toc118731255"/>
       <w:r>
         <w:t>Install the Software</w:t>
       </w:r>
+      <w:bookmarkEnd w:id="6"/>
+    </w:p>
+    <w:p>
+      <w:r>
+        <w:t>LEonard runs on Windows 10 or 11-based machines.</w:t>
+      </w:r>
+    </w:p>
+    <w:p/>
+    <w:p>
+      <w:pPr>
+        <w:pStyle w:val="Heading1"/>
+      </w:pPr>
+      <w:bookmarkStart w:id="8" w:name="_Toc119067251"/>
+      <w:r>
+        <w:t>Starting up</w:t>
+      </w:r>
+      <w:bookmarkEnd w:id="8"/>
+    </w:p>
+    <w:p>
+      <w:pPr>
+        <w:pStyle w:val="Heading2"/>
+      </w:pPr>
+      <w:bookmarkStart w:id="9" w:name="_Toc119067252"/>
+      <w:r>
+        <w:t>About the License</w:t>
+      </w:r>
+      <w:bookmarkEnd w:id="9"/>
+    </w:p>
+    <w:p>
+      <w:r>
+        <w:t>Blah blah</w:t>
+      </w:r>
+    </w:p>
+    <w:p>
+      <w:pPr>
+        <w:pStyle w:val="Heading1"/>
+      </w:pPr>
+      <w:bookmarkStart w:id="10" w:name="_Toc119067253"/>
+      <w:r>
+        <w:t>Display: Get your Screen Sized Right</w:t>
+      </w:r>
+      <w:bookmarkEnd w:id="10"/>
+    </w:p>
+    <w:p>
+      <w:r>
+        <w:t>Blah</w:t>
+      </w:r>
+    </w:p>
+    <w:p>
+      <w:r>
+        <w:t>Setting up your Devices</w:t>
+      </w:r>
+    </w:p>
+    <w:p/>
+    <w:p>
+      <w:pPr>
+        <w:pStyle w:val="Heading1"/>
+      </w:pPr>
+      <w:bookmarkStart w:id="11" w:name="_Toc119067254"/>
+      <w:r>
+        <w:t>Devices: Let’s start talking to something!</w:t>
+      </w:r>
+      <w:bookmarkEnd w:id="11"/>
+    </w:p>
+    <w:p>
+      <w:proofErr w:type="spellStart"/>
+      <w:r>
+        <w:t>Blahhhhh</w:t>
+      </w:r>
+      <w:proofErr w:type="spellEnd"/>
+    </w:p>
+    <w:p>
+      <w:pPr>
+        <w:pStyle w:val="Heading3"/>
+      </w:pPr>
+      <w:bookmarkStart w:id="12" w:name="_Toc119067255"/>
+      <w:r>
+        <w:t xml:space="preserve">An aside: LEonard </w:t>
+      </w:r>
+      <w:r>
+        <w:t>File Structure</w:t>
+      </w:r>
       <w:bookmarkEnd w:id="7"/>
-    </w:p>
-    <w:p>
-      <w:r>
-        <w:t>LEonard runs on Windows 10 or 11-based machines.</w:t>
-      </w:r>
-    </w:p>
-    <w:p/>
-    <w:p>
-      <w:pPr>
-        <w:pStyle w:val="Heading1"/>
-      </w:pPr>
-      <w:bookmarkStart w:id="8" w:name="_Toc119067251"/>
-      <w:r>
-        <w:t>Starting up</w:t>
-      </w:r>
-      <w:bookmarkEnd w:id="8"/>
-    </w:p>
-    <w:p>
-      <w:pPr>
-        <w:pStyle w:val="Heading2"/>
-      </w:pPr>
-      <w:bookmarkStart w:id="9" w:name="_Toc119067252"/>
-      <w:r>
-        <w:t>About the License</w:t>
-      </w:r>
-      <w:bookmarkEnd w:id="9"/>
-    </w:p>
-    <w:p>
-      <w:r>
-        <w:t>Blah blah</w:t>
-      </w:r>
-    </w:p>
-    <w:p>
-      <w:pPr>
-        <w:pStyle w:val="Heading1"/>
-      </w:pPr>
-      <w:bookmarkStart w:id="10" w:name="_Toc119067253"/>
-      <w:r>
-        <w:t>Display: Get your Screen Sized Right</w:t>
-      </w:r>
-      <w:bookmarkEnd w:id="10"/>
-    </w:p>
-    <w:p>
-      <w:r>
-        <w:t>Blah</w:t>
-      </w:r>
-    </w:p>
-    <w:p>
-      <w:r>
-        <w:t>Setting up your Devices</w:t>
-      </w:r>
-    </w:p>
-    <w:p/>
-    <w:p>
-      <w:pPr>
-        <w:pStyle w:val="Heading1"/>
-      </w:pPr>
-      <w:bookmarkStart w:id="11" w:name="_Toc119067254"/>
-      <w:r>
-        <w:t>Devices: Let’s start talking to something!</w:t>
-      </w:r>
-      <w:bookmarkEnd w:id="11"/>
-    </w:p>
-    <w:p>
-      <w:proofErr w:type="spellStart"/>
-      <w:r>
-        <w:t>Blahhhhh</w:t>
-      </w:r>
-      <w:proofErr w:type="spellEnd"/>
-    </w:p>
-    <w:p>
-      <w:pPr>
-        <w:pStyle w:val="Heading3"/>
-      </w:pPr>
-      <w:bookmarkStart w:id="12" w:name="_Toc119067255"/>
-      <w:r>
-        <w:t xml:space="preserve">An aside: LEonard </w:t>
-      </w:r>
-      <w:r>
-        <w:t>File Structure</w:t>
-      </w:r>
-      <w:bookmarkEnd w:id="6"/>
       <w:bookmarkEnd w:id="12"/>
     </w:p>
     <w:p>
@@ -1379,7 +1428,7 @@
     </w:pPr>
     <w:r>
       <w:pict w14:anchorId="525F9CED">
-        <v:rect id="_x0000_i1051" style="width:0;height:1.5pt" o:hralign="center" o:hrstd="t" o:hr="t" fillcolor="#a0a0a0" stroked="f"/>
+        <v:rect id="_x0000_i1025" style="width:0;height:1.5pt" o:hralign="center" o:hrstd="t" o:hr="t" fillcolor="#a0a0a0" stroked="f"/>
       </w:pict>
     </w:r>
   </w:p>

</xml_diff>

<commit_message>
Installation improvements Global font scale honored
</commit_message>
<xml_diff>
--- a/Documentation/LEonard Getting Started.docx
+++ b/Documentation/LEonard Getting Started.docx
@@ -275,41 +275,507 @@
         </w:rPr>
       </w:pPr>
     </w:p>
-    <w:p>
-      <w:pPr>
-        <w:rPr>
-          <w:b/>
-          <w:bCs/>
-        </w:rPr>
-      </w:pPr>
-      <w:r>
-        <w:rPr>
-          <w:b/>
-          <w:bCs/>
-        </w:rPr>
-        <w:t>Document Release Information</w:t>
-      </w:r>
-    </w:p>
-    <w:p>
-      <w:r>
-        <w:t xml:space="preserve">November 14, </w:t>
-      </w:r>
-      <w:proofErr w:type="gramStart"/>
-      <w:r>
-        <w:t>2022</w:t>
-      </w:r>
-      <w:proofErr w:type="gramEnd"/>
-      <w:r>
-        <w:tab/>
-      </w:r>
-      <w:r>
-        <w:tab/>
-        <w:t>Initial Releas</w:t>
-      </w:r>
-      <w:r>
-        <w:t>e</w:t>
-      </w:r>
-    </w:p>
+    <w:tbl>
+      <w:tblPr>
+        <w:tblStyle w:val="TableGrid"/>
+        <w:tblW w:w="9355" w:type="dxa"/>
+        <w:tblLook w:val="04A0" w:firstRow="1" w:lastRow="0" w:firstColumn="1" w:lastColumn="0" w:noHBand="0" w:noVBand="1"/>
+      </w:tblPr>
+      <w:tblGrid>
+        <w:gridCol w:w="1615"/>
+        <w:gridCol w:w="1440"/>
+        <w:gridCol w:w="6300"/>
+      </w:tblGrid>
+      <w:tr>
+        <w:tc>
+          <w:tcPr>
+            <w:tcW w:w="1615" w:type="dxa"/>
+          </w:tcPr>
+          <w:p>
+            <w:pPr>
+              <w:jc w:val="center"/>
+              <w:rPr>
+                <w:rFonts w:asciiTheme="majorHAnsi" w:hAnsiTheme="majorHAnsi" w:cstheme="majorHAnsi"/>
+                <w:b/>
+                <w:bCs/>
+                <w:sz w:val="20"/>
+                <w:szCs w:val="20"/>
+              </w:rPr>
+            </w:pPr>
+            <w:r>
+              <w:rPr>
+                <w:rFonts w:asciiTheme="majorHAnsi" w:hAnsiTheme="majorHAnsi" w:cstheme="majorHAnsi"/>
+                <w:b/>
+                <w:bCs/>
+                <w:sz w:val="20"/>
+                <w:szCs w:val="20"/>
+              </w:rPr>
+              <w:t>Document Version</w:t>
+            </w:r>
+          </w:p>
+        </w:tc>
+        <w:tc>
+          <w:tcPr>
+            <w:tcW w:w="1440" w:type="dxa"/>
+          </w:tcPr>
+          <w:p>
+            <w:pPr>
+              <w:jc w:val="center"/>
+              <w:rPr>
+                <w:rFonts w:asciiTheme="majorHAnsi" w:hAnsiTheme="majorHAnsi" w:cstheme="majorHAnsi"/>
+                <w:b/>
+                <w:bCs/>
+                <w:sz w:val="20"/>
+                <w:szCs w:val="20"/>
+              </w:rPr>
+            </w:pPr>
+          </w:p>
+          <w:p>
+            <w:pPr>
+              <w:jc w:val="center"/>
+              <w:rPr>
+                <w:rFonts w:asciiTheme="majorHAnsi" w:hAnsiTheme="majorHAnsi" w:cstheme="majorHAnsi"/>
+                <w:b/>
+                <w:bCs/>
+                <w:sz w:val="20"/>
+                <w:szCs w:val="20"/>
+              </w:rPr>
+            </w:pPr>
+            <w:r>
+              <w:rPr>
+                <w:rFonts w:asciiTheme="majorHAnsi" w:hAnsiTheme="majorHAnsi" w:cstheme="majorHAnsi"/>
+                <w:b/>
+                <w:bCs/>
+                <w:sz w:val="20"/>
+                <w:szCs w:val="20"/>
+              </w:rPr>
+              <w:t>Date</w:t>
+            </w:r>
+          </w:p>
+        </w:tc>
+        <w:tc>
+          <w:tcPr>
+            <w:tcW w:w="6300" w:type="dxa"/>
+          </w:tcPr>
+          <w:p>
+            <w:pPr>
+              <w:rPr>
+                <w:rFonts w:asciiTheme="majorHAnsi" w:hAnsiTheme="majorHAnsi" w:cstheme="majorHAnsi"/>
+                <w:b/>
+                <w:bCs/>
+                <w:sz w:val="20"/>
+                <w:szCs w:val="20"/>
+              </w:rPr>
+            </w:pPr>
+          </w:p>
+          <w:p>
+            <w:pPr>
+              <w:rPr>
+                <w:rFonts w:asciiTheme="majorHAnsi" w:hAnsiTheme="majorHAnsi" w:cstheme="majorHAnsi"/>
+                <w:b/>
+                <w:bCs/>
+                <w:sz w:val="20"/>
+                <w:szCs w:val="20"/>
+              </w:rPr>
+            </w:pPr>
+            <w:r>
+              <w:rPr>
+                <w:rFonts w:asciiTheme="majorHAnsi" w:hAnsiTheme="majorHAnsi" w:cstheme="majorHAnsi"/>
+                <w:b/>
+                <w:bCs/>
+                <w:sz w:val="20"/>
+                <w:szCs w:val="20"/>
+              </w:rPr>
+              <w:t>Major Additions</w:t>
+            </w:r>
+          </w:p>
+        </w:tc>
+      </w:tr>
+      <w:tr>
+        <w:tc>
+          <w:tcPr>
+            <w:tcW w:w="1615" w:type="dxa"/>
+          </w:tcPr>
+          <w:p>
+            <w:pPr>
+              <w:rPr>
+                <w:rFonts w:asciiTheme="majorHAnsi" w:hAnsiTheme="majorHAnsi" w:cstheme="majorHAnsi"/>
+                <w:sz w:val="20"/>
+                <w:szCs w:val="20"/>
+              </w:rPr>
+            </w:pPr>
+            <w:r>
+              <w:rPr>
+                <w:rFonts w:asciiTheme="majorHAnsi" w:hAnsiTheme="majorHAnsi" w:cstheme="majorHAnsi"/>
+                <w:sz w:val="20"/>
+                <w:szCs w:val="20"/>
+              </w:rPr>
+              <w:t>21.11.4.0</w:t>
+            </w:r>
+          </w:p>
+        </w:tc>
+        <w:tc>
+          <w:tcPr>
+            <w:tcW w:w="1440" w:type="dxa"/>
+          </w:tcPr>
+          <w:p>
+            <w:pPr>
+              <w:rPr>
+                <w:rFonts w:asciiTheme="majorHAnsi" w:hAnsiTheme="majorHAnsi" w:cstheme="majorHAnsi"/>
+                <w:sz w:val="20"/>
+                <w:szCs w:val="20"/>
+              </w:rPr>
+            </w:pPr>
+            <w:r>
+              <w:rPr>
+                <w:rFonts w:asciiTheme="majorHAnsi" w:hAnsiTheme="majorHAnsi" w:cstheme="majorHAnsi"/>
+                <w:sz w:val="20"/>
+                <w:szCs w:val="20"/>
+              </w:rPr>
+              <w:t>11/</w:t>
+            </w:r>
+            <w:r>
+              <w:rPr>
+                <w:rFonts w:asciiTheme="majorHAnsi" w:hAnsiTheme="majorHAnsi" w:cstheme="majorHAnsi"/>
+                <w:sz w:val="20"/>
+                <w:szCs w:val="20"/>
+              </w:rPr>
+              <w:t>0</w:t>
+            </w:r>
+            <w:r>
+              <w:rPr>
+                <w:rFonts w:asciiTheme="majorHAnsi" w:hAnsiTheme="majorHAnsi" w:cstheme="majorHAnsi"/>
+                <w:sz w:val="20"/>
+                <w:szCs w:val="20"/>
+              </w:rPr>
+              <w:t>4/2021</w:t>
+            </w:r>
+          </w:p>
+        </w:tc>
+        <w:tc>
+          <w:tcPr>
+            <w:tcW w:w="6300" w:type="dxa"/>
+          </w:tcPr>
+          <w:p>
+            <w:pPr>
+              <w:rPr>
+                <w:rFonts w:asciiTheme="majorHAnsi" w:hAnsiTheme="majorHAnsi" w:cstheme="majorHAnsi"/>
+                <w:sz w:val="20"/>
+                <w:szCs w:val="20"/>
+              </w:rPr>
+            </w:pPr>
+            <w:r>
+              <w:rPr>
+                <w:rFonts w:asciiTheme="majorHAnsi" w:hAnsiTheme="majorHAnsi" w:cstheme="majorHAnsi"/>
+                <w:sz w:val="20"/>
+                <w:szCs w:val="20"/>
+              </w:rPr>
+              <w:t>Initial user interface and device management system, Java interpreter</w:t>
+            </w:r>
+          </w:p>
+        </w:tc>
+      </w:tr>
+      <w:tr>
+        <w:tc>
+          <w:tcPr>
+            <w:tcW w:w="1615" w:type="dxa"/>
+          </w:tcPr>
+          <w:p>
+            <w:pPr>
+              <w:rPr>
+                <w:rFonts w:asciiTheme="majorHAnsi" w:hAnsiTheme="majorHAnsi" w:cstheme="majorHAnsi"/>
+                <w:sz w:val="20"/>
+                <w:szCs w:val="20"/>
+              </w:rPr>
+            </w:pPr>
+            <w:r>
+              <w:rPr>
+                <w:rFonts w:asciiTheme="majorHAnsi" w:hAnsiTheme="majorHAnsi" w:cstheme="majorHAnsi"/>
+                <w:sz w:val="20"/>
+                <w:szCs w:val="20"/>
+              </w:rPr>
+              <w:t>22.</w:t>
+            </w:r>
+            <w:r>
+              <w:rPr>
+                <w:rFonts w:asciiTheme="majorHAnsi" w:hAnsiTheme="majorHAnsi" w:cstheme="majorHAnsi"/>
+                <w:sz w:val="20"/>
+                <w:szCs w:val="20"/>
+              </w:rPr>
+              <w:t>0</w:t>
+            </w:r>
+            <w:r>
+              <w:rPr>
+                <w:rFonts w:asciiTheme="majorHAnsi" w:hAnsiTheme="majorHAnsi" w:cstheme="majorHAnsi"/>
+                <w:sz w:val="20"/>
+                <w:szCs w:val="20"/>
+              </w:rPr>
+              <w:t>4.1.0</w:t>
+            </w:r>
+          </w:p>
+        </w:tc>
+        <w:tc>
+          <w:tcPr>
+            <w:tcW w:w="1440" w:type="dxa"/>
+          </w:tcPr>
+          <w:p>
+            <w:pPr>
+              <w:rPr>
+                <w:rFonts w:asciiTheme="majorHAnsi" w:hAnsiTheme="majorHAnsi" w:cstheme="majorHAnsi"/>
+                <w:sz w:val="20"/>
+                <w:szCs w:val="20"/>
+              </w:rPr>
+            </w:pPr>
+            <w:r>
+              <w:rPr>
+                <w:rFonts w:asciiTheme="majorHAnsi" w:hAnsiTheme="majorHAnsi" w:cstheme="majorHAnsi"/>
+                <w:sz w:val="20"/>
+                <w:szCs w:val="20"/>
+              </w:rPr>
+              <w:t>0</w:t>
+            </w:r>
+            <w:r>
+              <w:rPr>
+                <w:rFonts w:asciiTheme="majorHAnsi" w:hAnsiTheme="majorHAnsi" w:cstheme="majorHAnsi"/>
+                <w:sz w:val="20"/>
+                <w:szCs w:val="20"/>
+              </w:rPr>
+              <w:t>4/</w:t>
+            </w:r>
+            <w:r>
+              <w:rPr>
+                <w:rFonts w:asciiTheme="majorHAnsi" w:hAnsiTheme="majorHAnsi" w:cstheme="majorHAnsi"/>
+                <w:sz w:val="20"/>
+                <w:szCs w:val="20"/>
+              </w:rPr>
+              <w:t>0</w:t>
+            </w:r>
+            <w:r>
+              <w:rPr>
+                <w:rFonts w:asciiTheme="majorHAnsi" w:hAnsiTheme="majorHAnsi" w:cstheme="majorHAnsi"/>
+                <w:sz w:val="20"/>
+                <w:szCs w:val="20"/>
+              </w:rPr>
+              <w:t>1/2022</w:t>
+            </w:r>
+          </w:p>
+        </w:tc>
+        <w:tc>
+          <w:tcPr>
+            <w:tcW w:w="6300" w:type="dxa"/>
+          </w:tcPr>
+          <w:p>
+            <w:pPr>
+              <w:rPr>
+                <w:rFonts w:asciiTheme="majorHAnsi" w:hAnsiTheme="majorHAnsi" w:cstheme="majorHAnsi"/>
+                <w:sz w:val="20"/>
+                <w:szCs w:val="20"/>
+              </w:rPr>
+            </w:pPr>
+            <w:r>
+              <w:rPr>
+                <w:rFonts w:asciiTheme="majorHAnsi" w:hAnsiTheme="majorHAnsi" w:cstheme="majorHAnsi"/>
+                <w:sz w:val="20"/>
+                <w:szCs w:val="20"/>
+              </w:rPr>
+              <w:t>Universal Robot interface and g</w:t>
+            </w:r>
+            <w:r>
+              <w:rPr>
+                <w:rFonts w:asciiTheme="majorHAnsi" w:hAnsiTheme="majorHAnsi" w:cstheme="majorHAnsi"/>
+                <w:sz w:val="20"/>
+                <w:szCs w:val="20"/>
+              </w:rPr>
+              <w:t xml:space="preserve">rinding </w:t>
+            </w:r>
+            <w:r>
+              <w:rPr>
+                <w:rFonts w:asciiTheme="majorHAnsi" w:hAnsiTheme="majorHAnsi" w:cstheme="majorHAnsi"/>
+                <w:sz w:val="20"/>
+                <w:szCs w:val="20"/>
+              </w:rPr>
+              <w:t>s</w:t>
+            </w:r>
+            <w:r>
+              <w:rPr>
+                <w:rFonts w:asciiTheme="majorHAnsi" w:hAnsiTheme="majorHAnsi" w:cstheme="majorHAnsi"/>
+                <w:sz w:val="20"/>
+                <w:szCs w:val="20"/>
+              </w:rPr>
+              <w:t>ystem</w:t>
+            </w:r>
+            <w:r>
+              <w:rPr>
+                <w:rFonts w:asciiTheme="majorHAnsi" w:hAnsiTheme="majorHAnsi" w:cstheme="majorHAnsi"/>
+                <w:sz w:val="20"/>
+                <w:szCs w:val="20"/>
+              </w:rPr>
+              <w:t>, LEScript support</w:t>
+            </w:r>
+          </w:p>
+        </w:tc>
+      </w:tr>
+      <w:tr>
+        <w:tc>
+          <w:tcPr>
+            <w:tcW w:w="1615" w:type="dxa"/>
+          </w:tcPr>
+          <w:p>
+            <w:pPr>
+              <w:rPr>
+                <w:rFonts w:asciiTheme="majorHAnsi" w:hAnsiTheme="majorHAnsi" w:cstheme="majorHAnsi"/>
+                <w:sz w:val="20"/>
+                <w:szCs w:val="20"/>
+              </w:rPr>
+            </w:pPr>
+            <w:r>
+              <w:rPr>
+                <w:rFonts w:asciiTheme="majorHAnsi" w:hAnsiTheme="majorHAnsi" w:cstheme="majorHAnsi"/>
+                <w:sz w:val="20"/>
+                <w:szCs w:val="20"/>
+              </w:rPr>
+              <w:t>22.08.1.0</w:t>
+            </w:r>
+          </w:p>
+        </w:tc>
+        <w:tc>
+          <w:tcPr>
+            <w:tcW w:w="1440" w:type="dxa"/>
+          </w:tcPr>
+          <w:p>
+            <w:pPr>
+              <w:rPr>
+                <w:rFonts w:asciiTheme="majorHAnsi" w:hAnsiTheme="majorHAnsi" w:cstheme="majorHAnsi"/>
+                <w:sz w:val="20"/>
+                <w:szCs w:val="20"/>
+              </w:rPr>
+            </w:pPr>
+            <w:r>
+              <w:rPr>
+                <w:rFonts w:asciiTheme="majorHAnsi" w:hAnsiTheme="majorHAnsi" w:cstheme="majorHAnsi"/>
+                <w:sz w:val="20"/>
+                <w:szCs w:val="20"/>
+              </w:rPr>
+              <w:t>08/15/2022</w:t>
+            </w:r>
+          </w:p>
+        </w:tc>
+        <w:tc>
+          <w:tcPr>
+            <w:tcW w:w="6300" w:type="dxa"/>
+          </w:tcPr>
+          <w:p>
+            <w:pPr>
+              <w:rPr>
+                <w:rFonts w:asciiTheme="majorHAnsi" w:hAnsiTheme="majorHAnsi" w:cstheme="majorHAnsi"/>
+                <w:sz w:val="20"/>
+                <w:szCs w:val="20"/>
+              </w:rPr>
+            </w:pPr>
+            <w:r>
+              <w:rPr>
+                <w:rFonts w:asciiTheme="majorHAnsi" w:hAnsiTheme="majorHAnsi" w:cstheme="majorHAnsi"/>
+                <w:sz w:val="20"/>
+                <w:szCs w:val="20"/>
+              </w:rPr>
+              <w:t>LMI Gocator interface and demonstration</w:t>
+            </w:r>
+          </w:p>
+        </w:tc>
+      </w:tr>
+      <w:tr>
+        <w:tc>
+          <w:tcPr>
+            <w:tcW w:w="1615" w:type="dxa"/>
+          </w:tcPr>
+          <w:p>
+            <w:pPr>
+              <w:rPr>
+                <w:rFonts w:asciiTheme="majorHAnsi" w:hAnsiTheme="majorHAnsi" w:cstheme="majorHAnsi"/>
+                <w:sz w:val="20"/>
+                <w:szCs w:val="20"/>
+              </w:rPr>
+            </w:pPr>
+            <w:r>
+              <w:rPr>
+                <w:rFonts w:asciiTheme="majorHAnsi" w:hAnsiTheme="majorHAnsi" w:cstheme="majorHAnsi"/>
+                <w:sz w:val="20"/>
+                <w:szCs w:val="20"/>
+              </w:rPr>
+              <w:t>22.11.1.0</w:t>
+            </w:r>
+          </w:p>
+        </w:tc>
+        <w:tc>
+          <w:tcPr>
+            <w:tcW w:w="1440" w:type="dxa"/>
+          </w:tcPr>
+          <w:p>
+            <w:pPr>
+              <w:rPr>
+                <w:rFonts w:asciiTheme="majorHAnsi" w:hAnsiTheme="majorHAnsi" w:cstheme="majorHAnsi"/>
+                <w:sz w:val="20"/>
+                <w:szCs w:val="20"/>
+              </w:rPr>
+            </w:pPr>
+            <w:r>
+              <w:rPr>
+                <w:rFonts w:asciiTheme="majorHAnsi" w:hAnsiTheme="majorHAnsi" w:cstheme="majorHAnsi"/>
+                <w:sz w:val="20"/>
+                <w:szCs w:val="20"/>
+              </w:rPr>
+              <w:t>11/14/2022</w:t>
+            </w:r>
+          </w:p>
+        </w:tc>
+        <w:tc>
+          <w:tcPr>
+            <w:tcW w:w="6300" w:type="dxa"/>
+          </w:tcPr>
+          <w:p>
+            <w:pPr>
+              <w:rPr>
+                <w:rFonts w:asciiTheme="majorHAnsi" w:hAnsiTheme="majorHAnsi" w:cstheme="majorHAnsi"/>
+                <w:sz w:val="20"/>
+                <w:szCs w:val="20"/>
+              </w:rPr>
+            </w:pPr>
+            <w:r>
+              <w:rPr>
+                <w:rFonts w:asciiTheme="majorHAnsi" w:hAnsiTheme="majorHAnsi" w:cstheme="majorHAnsi"/>
+                <w:sz w:val="20"/>
+                <w:szCs w:val="20"/>
+              </w:rPr>
+              <w:t>Python</w:t>
+            </w:r>
+            <w:r>
+              <w:rPr>
+                <w:rFonts w:asciiTheme="majorHAnsi" w:hAnsiTheme="majorHAnsi" w:cstheme="majorHAnsi"/>
+                <w:sz w:val="20"/>
+                <w:szCs w:val="20"/>
+              </w:rPr>
+              <w:t xml:space="preserve"> support, screen sizing and d</w:t>
+            </w:r>
+            <w:r>
+              <w:rPr>
+                <w:rFonts w:asciiTheme="majorHAnsi" w:hAnsiTheme="majorHAnsi" w:cstheme="majorHAnsi"/>
+                <w:sz w:val="20"/>
+                <w:szCs w:val="20"/>
+              </w:rPr>
+              <w:t>isplay</w:t>
+            </w:r>
+            <w:r>
+              <w:rPr>
+                <w:rFonts w:asciiTheme="majorHAnsi" w:hAnsiTheme="majorHAnsi" w:cstheme="majorHAnsi"/>
+                <w:sz w:val="20"/>
+                <w:szCs w:val="20"/>
+              </w:rPr>
+              <w:t xml:space="preserve"> management</w:t>
+            </w:r>
+          </w:p>
+        </w:tc>
+      </w:tr>
+    </w:tbl>
     <w:p/>
     <w:p>
       <w:r>
@@ -1208,18 +1674,13 @@
         </w:numPr>
       </w:pPr>
       <w:r>
-        <w:t xml:space="preserve">Config: Default location for all of the Devices files </w:t>
-      </w:r>
-      <w:proofErr w:type="gramStart"/>
-      <w:r>
-        <w:t>*.</w:t>
+        <w:t>Config: Default location for all of the Devices files *.</w:t>
       </w:r>
       <w:proofErr w:type="spellStart"/>
       <w:r>
         <w:t>ldev</w:t>
       </w:r>
       <w:proofErr w:type="spellEnd"/>
-      <w:proofErr w:type="gramEnd"/>
     </w:p>
     <w:p>
       <w:pPr>

</xml_diff>